<commit_message>
Added unit capacity and planet power levels
</commit_message>
<xml_diff>
--- a/Super_Serious_Space_Game/List_of_projects.docx
+++ b/Super_Serious_Space_Game/List_of_projects.docx
@@ -182,7 +182,19 @@
       </w:r>
     </w:p>
     <w:p>
-      <w:r>
+      <w:pPr>
+        <w:rPr>
+          <w:b/>
+          <w:strike/>
+          <w:color w:val="FF0000"/>
+        </w:rPr>
+      </w:pPr>
+      <w:r>
+        <w:rPr>
+          <w:b/>
+          <w:strike/>
+          <w:color w:val="FF0000"/>
+        </w:rPr>
         <w:t>Need to tie in the unit capacity and add a unit capacity cap to battle</w:t>
       </w:r>
     </w:p>
@@ -205,6 +217,8 @@
       <w:r>
         <w:t>Have clumped units spread out a little bit</w:t>
       </w:r>
+      <w:bookmarkStart w:id="0" w:name="_GoBack"/>
+      <w:bookmarkEnd w:id="0"/>
     </w:p>
     <w:p>
       <w:r>
@@ -217,20 +231,54 @@
       </w:r>
     </w:p>
     <w:p>
-      <w:r>
+      <w:pPr>
+        <w:rPr>
+          <w:b/>
+          <w:strike/>
+          <w:color w:val="FF0000"/>
+        </w:rPr>
+      </w:pPr>
+      <w:r>
+        <w:rPr>
+          <w:b/>
+          <w:strike/>
+          <w:color w:val="FF0000"/>
+        </w:rPr>
         <w:t xml:space="preserve">Tropical </w:t>
       </w:r>
       <w:proofErr w:type="gramStart"/>
       <w:r>
+        <w:rPr>
+          <w:b/>
+          <w:strike/>
+          <w:color w:val="FF0000"/>
+        </w:rPr>
         <w:t>island</w:t>
       </w:r>
       <w:proofErr w:type="gramEnd"/>
       <w:r>
+        <w:rPr>
+          <w:b/>
+          <w:strike/>
+          <w:color w:val="FF0000"/>
+        </w:rPr>
         <w:t xml:space="preserve"> add some green on ground around trees looks like desert</w:t>
       </w:r>
     </w:p>
     <w:p>
-      <w:r>
+      <w:pPr>
+        <w:rPr>
+          <w:b/>
+          <w:strike/>
+          <w:color w:val="FF0000"/>
+        </w:rPr>
+      </w:pPr>
+      <w:r>
+        <w:rPr>
+          <w:b/>
+          <w:strike/>
+          <w:color w:val="FF0000"/>
+        </w:rPr>
         <w:t>Temperate map trees blend in with grass make darker</w:t>
       </w:r>
     </w:p>
@@ -263,7 +311,18 @@
       </w:r>
     </w:p>
     <w:p>
-      <w:r>
+      <w:pPr>
+        <w:rPr>
+          <w:b/>
+          <w:strike/>
+        </w:rPr>
+      </w:pPr>
+      <w:r>
+        <w:rPr>
+          <w:b/>
+          <w:strike/>
+          <w:color w:val="FF0000"/>
+        </w:rPr>
         <w:t>Add chance to find a new unit card after battle affected by players luck stat start at 10% chance</w:t>
       </w:r>
     </w:p>
@@ -279,25 +338,71 @@
       </w:r>
     </w:p>
     <w:p>
-      <w:r>
+      <w:pPr>
+        <w:rPr>
+          <w:b/>
+          <w:strike/>
+          <w:color w:val="FF0000"/>
+        </w:rPr>
+      </w:pPr>
+      <w:r>
+        <w:rPr>
+          <w:b/>
+          <w:strike/>
+          <w:color w:val="FF0000"/>
+        </w:rPr>
         <w:t>Calculate planet power level when planet created</w:t>
       </w:r>
     </w:p>
     <w:p>
-      <w:r>
+      <w:pPr>
+        <w:rPr>
+          <w:b/>
+          <w:strike/>
+          <w:color w:val="FF0000"/>
+        </w:rPr>
+      </w:pPr>
+      <w:r>
+        <w:rPr>
+          <w:b/>
+          <w:strike/>
+          <w:color w:val="FF0000"/>
+        </w:rPr>
         <w:t>Remove difficulty and change to power level</w:t>
       </w:r>
     </w:p>
     <w:p>
-      <w:r>
+      <w:pPr>
+        <w:rPr>
+          <w:b/>
+          <w:strike/>
+          <w:color w:val="FF0000"/>
+        </w:rPr>
+      </w:pPr>
+      <w:r>
+        <w:rPr>
+          <w:b/>
+          <w:strike/>
+          <w:color w:val="FF0000"/>
+        </w:rPr>
         <w:t xml:space="preserve">Add power level of planet to </w:t>
       </w:r>
       <w:proofErr w:type="spellStart"/>
       <w:r>
+        <w:rPr>
+          <w:b/>
+          <w:strike/>
+          <w:color w:val="FF0000"/>
+        </w:rPr>
         <w:t>scanable</w:t>
       </w:r>
       <w:proofErr w:type="spellEnd"/>
       <w:r>
+        <w:rPr>
+          <w:b/>
+          <w:strike/>
+          <w:color w:val="FF0000"/>
+        </w:rPr>
         <w:t xml:space="preserve"> option</w:t>
       </w:r>
     </w:p>
@@ -415,10 +520,7 @@
         <w:t>Player:</w:t>
       </w:r>
     </w:p>
-    <w:p>
-      <w:bookmarkStart w:id="0" w:name="_GoBack"/>
-      <w:bookmarkEnd w:id="0"/>
-    </w:p>
+    <w:p/>
     <w:p>
       <w:pPr>
         <w:rPr>
@@ -1164,7 +1266,7 @@
 </file>
 
 <file path=customXml/itemProps1.xml><?xml version="1.0" encoding="utf-8"?>
-<ds:datastoreItem xmlns:ds="http://schemas.openxmlformats.org/officeDocument/2006/customXml" ds:itemID="{188D4200-1892-4F24-A186-DF2C1470F8B1}">
+<ds:datastoreItem xmlns:ds="http://schemas.openxmlformats.org/officeDocument/2006/customXml" ds:itemID="{217511FB-F7C1-48B5-B744-C75A53778055}">
   <ds:schemaRefs>
     <ds:schemaRef ds:uri="http://schemas.openxmlformats.org/officeDocument/2006/bibliography"/>
   </ds:schemaRefs>

</xml_diff>

<commit_message>
Added Player Upgrades Paanel
Player Specific upgrades added and framework for all other upgrade menus.
</commit_message>
<xml_diff>
--- a/Super_Serious_Space_Game/List_of_projects.docx
+++ b/Super_Serious_Space_Game/List_of_projects.docx
@@ -45,180 +45,188 @@
         <w:t>t mine sometimes as well</w:t>
       </w:r>
     </w:p>
-    <w:p/>
-    <w:p>
-      <w:r>
-        <w:t>Battle:</w:t>
-      </w:r>
-    </w:p>
-    <w:p>
-      <w:r>
-        <w:t>Bring power supply to battle to spawn ship special</w:t>
-      </w:r>
-    </w:p>
-    <w:p>
-      <w:r>
-        <w:t>Add starting cool</w:t>
-      </w:r>
-      <w:r>
-        <w:t xml:space="preserve"> </w:t>
-      </w:r>
-      <w:r>
-        <w:t>down for ship special</w:t>
-      </w:r>
-    </w:p>
-    <w:p>
-      <w:pPr>
-        <w:rPr>
-          <w:b/>
-          <w:strike/>
-          <w:color w:val="FF0000"/>
-        </w:rPr>
-      </w:pPr>
-      <w:r>
-        <w:rPr>
-          <w:b/>
-          <w:strike/>
-          <w:color w:val="FF0000"/>
-        </w:rPr>
-        <w:t>Block camera from scrolling out of bounds &lt; -280.x LEFT // 1010.x RIGHT</w:t>
-      </w:r>
-    </w:p>
-    <w:p>
-      <w:pPr>
-        <w:rPr>
-          <w:b/>
-          <w:strike/>
-          <w:color w:val="FF0000"/>
-        </w:rPr>
-      </w:pPr>
-      <w:r>
-        <w:rPr>
-          <w:b/>
-          <w:strike/>
-          <w:color w:val="FF0000"/>
-        </w:rPr>
-        <w:t>Clicking off selected unit not working</w:t>
-      </w:r>
-    </w:p>
-    <w:p>
-      <w:pPr>
-        <w:rPr>
-          <w:b/>
-          <w:strike/>
-          <w:color w:val="FF0000"/>
-        </w:rPr>
-      </w:pPr>
-      <w:r>
-        <w:rPr>
-          <w:b/>
-          <w:strike/>
-          <w:color w:val="FF0000"/>
-        </w:rPr>
-        <w:t>Fix units spawning starting position goes too low they off screen</w:t>
-      </w:r>
-    </w:p>
-    <w:p>
-      <w:r>
-        <w:t>Fix attack timing and damage animations animation needs to match attack speed</w:t>
-      </w:r>
-    </w:p>
-    <w:p>
-      <w:pPr>
-        <w:rPr>
-          <w:b/>
-          <w:strike/>
-          <w:color w:val="FF0000"/>
-        </w:rPr>
-      </w:pPr>
-      <w:r>
-        <w:rPr>
-          <w:b/>
-          <w:strike/>
-          <w:color w:val="FF0000"/>
-        </w:rPr>
-        <w:t>Fix units defend area player can click and move them too low/high</w:t>
-      </w:r>
-    </w:p>
-    <w:p>
-      <w:r>
-        <w:t>Damage output needs to match attack speed</w:t>
-      </w:r>
-    </w:p>
-    <w:p>
-      <w:r>
-        <w:t>Fix attack/defend not finding targets in their own base when unit spawns they go to their spawn position and ignore enemies in their base</w:t>
-      </w:r>
-    </w:p>
-    <w:p>
-      <w:r>
-        <w:t xml:space="preserve">Find and fix all of the </w:t>
-      </w:r>
-      <w:proofErr w:type="gramStart"/>
-      <w:r>
-        <w:t>units</w:t>
-      </w:r>
-      <w:proofErr w:type="gramEnd"/>
-      <w:r>
-        <w:t xml:space="preserve"> </w:t>
-      </w:r>
-      <w:proofErr w:type="spellStart"/>
-      <w:r>
-        <w:t>retrieveUpgrades</w:t>
-      </w:r>
-      <w:proofErr w:type="spellEnd"/>
-      <w:r>
-        <w:t xml:space="preserve"> references</w:t>
-      </w:r>
-    </w:p>
-    <w:p>
-      <w:r>
-        <w:t>Try to fix layering issues for units/turrets/miners etc.</w:t>
-      </w:r>
-    </w:p>
-    <w:p>
-      <w:r>
-        <w:t>Create other ship specials Wall/Spawn Units etc.</w:t>
-      </w:r>
-    </w:p>
-    <w:p>
-      <w:pPr>
-        <w:rPr>
-          <w:b/>
-          <w:strike/>
-          <w:color w:val="FF0000"/>
-        </w:rPr>
-      </w:pPr>
-      <w:r>
-        <w:rPr>
-          <w:b/>
-          <w:strike/>
-          <w:color w:val="FF0000"/>
-        </w:rPr>
-        <w:t>Need to tie in the unit capacity and add a unit capacity cap to battle</w:t>
-      </w:r>
-    </w:p>
-    <w:p>
-      <w:r>
-        <w:t>Implement planet specific battle changes</w:t>
-      </w:r>
-    </w:p>
-    <w:p>
-      <w:r>
-        <w:t>Turret shooting at enemies after they die</w:t>
-      </w:r>
-    </w:p>
-    <w:p>
-      <w:r>
-        <w:t>Add blood splatters</w:t>
-      </w:r>
-    </w:p>
-    <w:p>
-      <w:r>
-        <w:t>Have clumped units spread out a little bit</w:t>
+    <w:p>
+      <w:r>
+        <w:t xml:space="preserve">Make Sagan </w:t>
       </w:r>
       <w:bookmarkStart w:id="0" w:name="_GoBack"/>
       <w:bookmarkEnd w:id="0"/>
+      <w:r>
+        <w:t>AI with nix</w:t>
+      </w:r>
+    </w:p>
+    <w:p/>
+    <w:p>
+      <w:r>
+        <w:t>Battle:</w:t>
+      </w:r>
+    </w:p>
+    <w:p>
+      <w:r>
+        <w:t>Bring power supply to battle to spawn ship special</w:t>
+      </w:r>
+    </w:p>
+    <w:p>
+      <w:r>
+        <w:t>Add starting cool</w:t>
+      </w:r>
+      <w:r>
+        <w:t xml:space="preserve"> </w:t>
+      </w:r>
+      <w:r>
+        <w:t>down for ship special</w:t>
+      </w:r>
+    </w:p>
+    <w:p>
+      <w:pPr>
+        <w:rPr>
+          <w:b/>
+          <w:strike/>
+          <w:color w:val="FF0000"/>
+        </w:rPr>
+      </w:pPr>
+      <w:r>
+        <w:rPr>
+          <w:b/>
+          <w:strike/>
+          <w:color w:val="FF0000"/>
+        </w:rPr>
+        <w:t>Block camera from scrolling out of bounds &lt; -280.x LEFT // 1010.x RIGHT</w:t>
+      </w:r>
+    </w:p>
+    <w:p>
+      <w:pPr>
+        <w:rPr>
+          <w:b/>
+          <w:strike/>
+          <w:color w:val="FF0000"/>
+        </w:rPr>
+      </w:pPr>
+      <w:r>
+        <w:rPr>
+          <w:b/>
+          <w:strike/>
+          <w:color w:val="FF0000"/>
+        </w:rPr>
+        <w:t>Clicking off selected unit not working</w:t>
+      </w:r>
+    </w:p>
+    <w:p>
+      <w:pPr>
+        <w:rPr>
+          <w:b/>
+          <w:strike/>
+          <w:color w:val="FF0000"/>
+        </w:rPr>
+      </w:pPr>
+      <w:r>
+        <w:rPr>
+          <w:b/>
+          <w:strike/>
+          <w:color w:val="FF0000"/>
+        </w:rPr>
+        <w:t>Fix units spawning starting position goes too low they off screen</w:t>
+      </w:r>
+    </w:p>
+    <w:p>
+      <w:r>
+        <w:t>Fix attack timing and damage animations animation needs to match attack speed</w:t>
+      </w:r>
+    </w:p>
+    <w:p>
+      <w:pPr>
+        <w:rPr>
+          <w:b/>
+          <w:strike/>
+          <w:color w:val="FF0000"/>
+        </w:rPr>
+      </w:pPr>
+      <w:r>
+        <w:rPr>
+          <w:b/>
+          <w:strike/>
+          <w:color w:val="FF0000"/>
+        </w:rPr>
+        <w:t>Fix units defend area player can click and move them too low/high</w:t>
+      </w:r>
+    </w:p>
+    <w:p>
+      <w:r>
+        <w:t>Damage output needs to match attack speed</w:t>
+      </w:r>
+    </w:p>
+    <w:p>
+      <w:r>
+        <w:t>Fix attack/defend not finding targets in their own base when unit spawns they go to their spawn position and ignore enemies in their base</w:t>
+      </w:r>
+    </w:p>
+    <w:p>
+      <w:r>
+        <w:t xml:space="preserve">Find and fix all of the </w:t>
+      </w:r>
+      <w:proofErr w:type="gramStart"/>
+      <w:r>
+        <w:t>units</w:t>
+      </w:r>
+      <w:proofErr w:type="gramEnd"/>
+      <w:r>
+        <w:t xml:space="preserve"> </w:t>
+      </w:r>
+      <w:proofErr w:type="spellStart"/>
+      <w:r>
+        <w:t>retrieveUpgrades</w:t>
+      </w:r>
+      <w:proofErr w:type="spellEnd"/>
+      <w:r>
+        <w:t xml:space="preserve"> references</w:t>
+      </w:r>
+    </w:p>
+    <w:p>
+      <w:r>
+        <w:t>Try to fix layering issues for units/turrets/miners etc.</w:t>
+      </w:r>
+    </w:p>
+    <w:p>
+      <w:r>
+        <w:t>Create other ship specials Wall/Spawn Units etc.</w:t>
+      </w:r>
+    </w:p>
+    <w:p>
+      <w:pPr>
+        <w:rPr>
+          <w:b/>
+          <w:strike/>
+          <w:color w:val="FF0000"/>
+        </w:rPr>
+      </w:pPr>
+      <w:r>
+        <w:rPr>
+          <w:b/>
+          <w:strike/>
+          <w:color w:val="FF0000"/>
+        </w:rPr>
+        <w:t>Need to tie in the unit capacity and add a unit capacity cap to battle</w:t>
+      </w:r>
+    </w:p>
+    <w:p>
+      <w:r>
+        <w:t>Implement planet specific battle changes</w:t>
+      </w:r>
+    </w:p>
+    <w:p>
+      <w:r>
+        <w:t>Turret shooting at enemies after they die</w:t>
+      </w:r>
+    </w:p>
+    <w:p>
+      <w:r>
+        <w:t>Add blood splatters</w:t>
+      </w:r>
+    </w:p>
+    <w:p>
+      <w:r>
+        <w:t>Have clumped units spread out a little bit</w:t>
+      </w:r>
     </w:p>
     <w:p>
       <w:r>
@@ -301,12 +309,12 @@
     <w:p/>
     <w:p>
       <w:r>
+        <w:lastRenderedPageBreak/>
         <w:t>Fix splash reward particles not working</w:t>
       </w:r>
     </w:p>
     <w:p>
       <w:r>
-        <w:lastRenderedPageBreak/>
         <w:t xml:space="preserve">Need to add discovered new unit to reward splash screen  </w:t>
       </w:r>
     </w:p>
@@ -1266,7 +1274,7 @@
 </file>
 
 <file path=customXml/itemProps1.xml><?xml version="1.0" encoding="utf-8"?>
-<ds:datastoreItem xmlns:ds="http://schemas.openxmlformats.org/officeDocument/2006/customXml" ds:itemID="{217511FB-F7C1-48B5-B744-C75A53778055}">
+<ds:datastoreItem xmlns:ds="http://schemas.openxmlformats.org/officeDocument/2006/customXml" ds:itemID="{5849AE4B-C510-46D5-A597-7534A240DF64}">
   <ds:schemaRefs>
     <ds:schemaRef ds:uri="http://schemas.openxmlformats.org/officeDocument/2006/bibliography"/>
   </ds:schemaRefs>

</xml_diff>

<commit_message>
Started attaching ship upgrades to the actual ship
</commit_message>
<xml_diff>
--- a/Super_Serious_Space_Game/List_of_projects.docx
+++ b/Super_Serious_Space_Game/List_of_projects.docx
@@ -229,18 +229,46 @@
       </w:r>
     </w:p>
     <w:p>
-      <w:r>
+      <w:pPr>
+        <w:rPr>
+          <w:strike/>
+          <w:color w:val="FF0000"/>
+        </w:rPr>
+      </w:pPr>
+      <w:r>
+        <w:rPr>
+          <w:strike/>
+          <w:color w:val="FF0000"/>
+        </w:rPr>
         <w:t xml:space="preserve">Add </w:t>
       </w:r>
       <w:r>
+        <w:rPr>
+          <w:strike/>
+          <w:color w:val="FF0000"/>
+        </w:rPr>
         <w:t>building</w:t>
       </w:r>
       <w:r>
+        <w:rPr>
+          <w:strike/>
+          <w:color w:val="FF0000"/>
+        </w:rPr>
         <w:t xml:space="preserve"> spawn pods</w:t>
       </w:r>
     </w:p>
     <w:p>
-      <w:r>
+      <w:pPr>
+        <w:rPr>
+          <w:strike/>
+          <w:color w:val="FF0000"/>
+        </w:rPr>
+      </w:pPr>
+      <w:r>
+        <w:rPr>
+          <w:strike/>
+          <w:color w:val="FF0000"/>
+        </w:rPr>
         <w:t>Create spawn pod building animation</w:t>
       </w:r>
     </w:p>
@@ -380,13 +408,31 @@
       </w:r>
     </w:p>
     <w:p>
-      <w:r>
+      <w:pPr>
+        <w:rPr>
+          <w:strike/>
+          <w:color w:val="FF0000"/>
+        </w:rPr>
+      </w:pPr>
+      <w:r>
+        <w:rPr>
+          <w:strike/>
+          <w:color w:val="FF0000"/>
+        </w:rPr>
         <w:t xml:space="preserve">Implement power </w:t>
       </w:r>
       <w:r>
+        <w:rPr>
+          <w:strike/>
+          <w:color w:val="FF0000"/>
+        </w:rPr>
         <w:t>gauge</w:t>
       </w:r>
       <w:r>
+        <w:rPr>
+          <w:strike/>
+          <w:color w:val="FF0000"/>
+        </w:rPr>
         <w:t xml:space="preserve"> and cost for scanning and ship special</w:t>
       </w:r>
     </w:p>
@@ -465,13 +511,31 @@
       </w:r>
     </w:p>
     <w:p>
-      <w:r>
+      <w:pPr>
+        <w:rPr>
+          <w:strike/>
+          <w:color w:val="FF0000"/>
+        </w:rPr>
+      </w:pPr>
+      <w:r>
+        <w:rPr>
+          <w:strike/>
+          <w:color w:val="FF0000"/>
+        </w:rPr>
         <w:t>Can</w:t>
       </w:r>
       <w:r>
+        <w:rPr>
+          <w:strike/>
+          <w:color w:val="FF0000"/>
+        </w:rPr>
         <w:t>’</w:t>
       </w:r>
       <w:r>
+        <w:rPr>
+          <w:strike/>
+          <w:color w:val="FF0000"/>
+        </w:rPr>
         <w:t>t scan planet already discovered by proximity need to be able to if player chooses</w:t>
       </w:r>
     </w:p>
@@ -489,144 +553,151 @@
       </w:r>
       <w:r>
         <w:t>t play after some battles</w:t>
-      </w:r>
-    </w:p>
-    <w:p/>
-    <w:p>
-      <w:r>
-        <w:t>Unit Upgrades:</w:t>
-      </w:r>
-    </w:p>
-    <w:p/>
-    <w:p>
-      <w:r>
-        <w:t>Calculate XP cost to upgrade unit</w:t>
-      </w:r>
-    </w:p>
-    <w:p>
-      <w:r>
-        <w:t>Block upgrade if not enough XP</w:t>
-      </w:r>
-    </w:p>
-    <w:p>
-      <w:pPr>
-        <w:rPr>
-          <w:strike/>
-          <w:color w:val="FF0000"/>
-        </w:rPr>
-      </w:pPr>
-      <w:r>
-        <w:rPr>
-          <w:strike/>
-          <w:color w:val="FF0000"/>
-        </w:rPr>
-        <w:t>Add upgrades menu for player/miners/ship</w:t>
-      </w:r>
-    </w:p>
-    <w:p>
-      <w:pPr>
-        <w:rPr>
-          <w:b/>
-          <w:strike/>
-          <w:color w:val="FF0000"/>
-        </w:rPr>
-      </w:pPr>
-      <w:r>
-        <w:rPr>
-          <w:b/>
-          <w:strike/>
-          <w:color w:val="FF0000"/>
-        </w:rPr>
-        <w:t>Fix unit card power level calculations</w:t>
-      </w:r>
-    </w:p>
-    <w:p>
-      <w:r>
-        <w:t>Update unit card to match changes</w:t>
-      </w:r>
-    </w:p>
-    <w:p>
-      <w:r>
-        <w:t>Calculate card credits value</w:t>
-      </w:r>
-    </w:p>
-    <w:p>
-      <w:r>
-        <w:t>When click off a card need to clear the upgrade panel</w:t>
-      </w:r>
-    </w:p>
-    <w:p>
-      <w:r>
-        <w:t>Make upgrade bars less full and fill more</w:t>
-      </w:r>
-    </w:p>
-    <w:p>
-      <w:r>
-        <w:t>Add spawn pod upgrades</w:t>
-      </w:r>
-    </w:p>
-    <w:p>
-      <w:pPr>
-        <w:rPr>
-          <w:b/>
-          <w:strike/>
-          <w:color w:val="FF0000"/>
-        </w:rPr>
-      </w:pPr>
-      <w:r>
-        <w:rPr>
-          <w:b/>
-          <w:strike/>
-          <w:color w:val="FF0000"/>
-        </w:rPr>
-        <w:t>Implement other unit cards</w:t>
-      </w:r>
-    </w:p>
-    <w:p/>
-    <w:p>
-      <w:r>
-        <w:t>Player:</w:t>
-      </w:r>
-    </w:p>
-    <w:p/>
-    <w:p>
-      <w:pPr>
-        <w:rPr>
-          <w:b/>
-          <w:strike/>
-          <w:color w:val="FF0000"/>
-        </w:rPr>
-      </w:pPr>
-      <w:r>
-        <w:rPr>
-          <w:b/>
-          <w:strike/>
-          <w:color w:val="FF0000"/>
-        </w:rPr>
-        <w:t>Playe</w:t>
-      </w:r>
-      <w:r>
-        <w:rPr>
-          <w:b/>
-          <w:strike/>
-          <w:color w:val="FF0000"/>
-        </w:rPr>
-        <w:t>r needs a default starting unit</w:t>
-      </w:r>
-    </w:p>
-    <w:p>
-      <w:r>
-        <w:t>Move starting unit card to creating new game</w:t>
-      </w:r>
-    </w:p>
-    <w:p>
-      <w:r>
-        <w:t xml:space="preserve">Make sure starting unit </w:t>
       </w:r>
       <w:bookmarkStart w:id="0" w:name="_GoBack"/>
       <w:bookmarkEnd w:id="0"/>
-      <w:r>
-        <w:t>cannot be sold or deleted in any way</w:t>
+    </w:p>
+    <w:p/>
+    <w:p>
+      <w:r>
+        <w:t>Unit Upgrades:</w:t>
+      </w:r>
+    </w:p>
+    <w:p/>
+    <w:p>
+      <w:r>
+        <w:t>Calculate XP cost to upgrade unit</w:t>
+      </w:r>
+    </w:p>
+    <w:p>
+      <w:r>
+        <w:t>Block upgrade if not enough XP</w:t>
+      </w:r>
+    </w:p>
+    <w:p>
+      <w:pPr>
+        <w:rPr>
+          <w:strike/>
+          <w:color w:val="FF0000"/>
+        </w:rPr>
+      </w:pPr>
+      <w:r>
+        <w:rPr>
+          <w:strike/>
+          <w:color w:val="FF0000"/>
+        </w:rPr>
+        <w:t>Add upgrades menu for player/miners/ship</w:t>
+      </w:r>
+    </w:p>
+    <w:p>
+      <w:pPr>
+        <w:rPr>
+          <w:b/>
+          <w:strike/>
+          <w:color w:val="FF0000"/>
+        </w:rPr>
+      </w:pPr>
+      <w:r>
+        <w:rPr>
+          <w:b/>
+          <w:strike/>
+          <w:color w:val="FF0000"/>
+        </w:rPr>
+        <w:t>Fix unit card power level calculations</w:t>
+      </w:r>
+    </w:p>
+    <w:p>
+      <w:r>
+        <w:t>Update unit card to match changes</w:t>
+      </w:r>
+    </w:p>
+    <w:p>
+      <w:r>
+        <w:t>Calculate card credits value</w:t>
+      </w:r>
+    </w:p>
+    <w:p>
+      <w:r>
+        <w:t>When click off a card need to clear the upgrade panel</w:t>
+      </w:r>
+    </w:p>
+    <w:p>
+      <w:r>
+        <w:t>Make upgrade bars less full and fill more</w:t>
+      </w:r>
+    </w:p>
+    <w:p>
+      <w:pPr>
+        <w:rPr>
+          <w:strike/>
+          <w:color w:val="FF0000"/>
+        </w:rPr>
+      </w:pPr>
+      <w:r>
+        <w:rPr>
+          <w:strike/>
+          <w:color w:val="FF0000"/>
+        </w:rPr>
+        <w:t>Add spawn pod upgrades</w:t>
+      </w:r>
+    </w:p>
+    <w:p>
+      <w:pPr>
+        <w:rPr>
+          <w:b/>
+          <w:strike/>
+          <w:color w:val="FF0000"/>
+        </w:rPr>
+      </w:pPr>
+      <w:r>
+        <w:rPr>
+          <w:b/>
+          <w:strike/>
+          <w:color w:val="FF0000"/>
+        </w:rPr>
+        <w:t>Implement other unit cards</w:t>
+      </w:r>
+    </w:p>
+    <w:p/>
+    <w:p>
+      <w:r>
+        <w:t>Player:</w:t>
+      </w:r>
+    </w:p>
+    <w:p/>
+    <w:p>
+      <w:pPr>
+        <w:rPr>
+          <w:b/>
+          <w:strike/>
+          <w:color w:val="FF0000"/>
+        </w:rPr>
+      </w:pPr>
+      <w:r>
+        <w:rPr>
+          <w:b/>
+          <w:strike/>
+          <w:color w:val="FF0000"/>
+        </w:rPr>
+        <w:t>Playe</w:t>
+      </w:r>
+      <w:r>
+        <w:rPr>
+          <w:b/>
+          <w:strike/>
+          <w:color w:val="FF0000"/>
+        </w:rPr>
+        <w:t>r needs a default starting unit</w:t>
+      </w:r>
+    </w:p>
+    <w:p>
+      <w:r>
+        <w:t>Move starting unit card to creating new game</w:t>
+      </w:r>
+    </w:p>
+    <w:p>
+      <w:r>
+        <w:t>Make sure starting unit cannot be sold or deleted in any way</w:t>
       </w:r>
     </w:p>
     <w:p>
@@ -1354,7 +1425,7 @@
 </file>
 
 <file path=customXml/itemProps1.xml><?xml version="1.0" encoding="utf-8"?>
-<ds:datastoreItem xmlns:ds="http://schemas.openxmlformats.org/officeDocument/2006/customXml" ds:itemID="{95471E44-D98B-49B3-B234-AEBED99EAC50}">
+<ds:datastoreItem xmlns:ds="http://schemas.openxmlformats.org/officeDocument/2006/customXml" ds:itemID="{4D8C9C8A-28CA-494D-B4BE-A74122A37C2D}">
   <ds:schemaRefs>
     <ds:schemaRef ds:uri="http://schemas.openxmlformats.org/officeDocument/2006/bibliography"/>
   </ds:schemaRefs>

</xml_diff>

<commit_message>
Added ship special cooldown and cost
</commit_message>
<xml_diff>
--- a/Super_Serious_Space_Game/List_of_projects.docx
+++ b/Super_Serious_Space_Game/List_of_projects.docx
@@ -57,18 +57,52 @@
       </w:r>
     </w:p>
     <w:p>
-      <w:r>
+      <w:pPr>
+        <w:rPr>
+          <w:b/>
+          <w:strike/>
+          <w:color w:val="FF0000"/>
+        </w:rPr>
+      </w:pPr>
+      <w:r>
+        <w:rPr>
+          <w:b/>
+          <w:strike/>
+          <w:color w:val="FF0000"/>
+        </w:rPr>
         <w:t>Bring power supply to battle to spawn ship special</w:t>
       </w:r>
     </w:p>
     <w:p>
-      <w:r>
+      <w:pPr>
+        <w:rPr>
+          <w:b/>
+          <w:strike/>
+          <w:color w:val="FF0000"/>
+        </w:rPr>
+      </w:pPr>
+      <w:r>
+        <w:rPr>
+          <w:b/>
+          <w:strike/>
+          <w:color w:val="FF0000"/>
+        </w:rPr>
         <w:t>Add starting cool</w:t>
       </w:r>
       <w:r>
+        <w:rPr>
+          <w:b/>
+          <w:strike/>
+          <w:color w:val="FF0000"/>
+        </w:rPr>
         <w:t xml:space="preserve"> </w:t>
       </w:r>
       <w:r>
+        <w:rPr>
+          <w:b/>
+          <w:strike/>
+          <w:color w:val="FF0000"/>
+        </w:rPr>
         <w:t>down for ship special</w:t>
       </w:r>
     </w:p>
@@ -156,23 +190,55 @@
       </w:r>
     </w:p>
     <w:p>
-      <w:r>
+      <w:pPr>
+        <w:rPr>
+          <w:b/>
+          <w:strike/>
+          <w:color w:val="FF0000"/>
+        </w:rPr>
+      </w:pPr>
+      <w:r>
+        <w:rPr>
+          <w:b/>
+          <w:strike/>
+          <w:color w:val="FF0000"/>
+        </w:rPr>
         <w:t xml:space="preserve">Find and fix all of the </w:t>
       </w:r>
       <w:proofErr w:type="gramStart"/>
       <w:r>
+        <w:rPr>
+          <w:b/>
+          <w:strike/>
+          <w:color w:val="FF0000"/>
+        </w:rPr>
         <w:t>units</w:t>
       </w:r>
       <w:proofErr w:type="gramEnd"/>
       <w:r>
+        <w:rPr>
+          <w:b/>
+          <w:strike/>
+          <w:color w:val="FF0000"/>
+        </w:rPr>
         <w:t xml:space="preserve"> </w:t>
       </w:r>
       <w:proofErr w:type="spellStart"/>
       <w:r>
+        <w:rPr>
+          <w:b/>
+          <w:strike/>
+          <w:color w:val="FF0000"/>
+        </w:rPr>
         <w:t>retrieveUpgrades</w:t>
       </w:r>
       <w:proofErr w:type="spellEnd"/>
       <w:r>
+        <w:rPr>
+          <w:b/>
+          <w:strike/>
+          <w:color w:val="FF0000"/>
+        </w:rPr>
         <w:t xml:space="preserve"> references</w:t>
       </w:r>
     </w:p>
@@ -554,195 +620,219 @@
       <w:r>
         <w:t>t play after some battles</w:t>
       </w:r>
+    </w:p>
+    <w:p/>
+    <w:p>
+      <w:r>
+        <w:t>Unit Upgrades:</w:t>
+      </w:r>
+    </w:p>
+    <w:p/>
+    <w:p>
+      <w:r>
+        <w:t>Calculate XP cost to upgrade unit</w:t>
+      </w:r>
+    </w:p>
+    <w:p>
+      <w:r>
+        <w:t>Block upgrade if not enough XP</w:t>
+      </w:r>
+    </w:p>
+    <w:p>
+      <w:pPr>
+        <w:rPr>
+          <w:strike/>
+          <w:color w:val="FF0000"/>
+        </w:rPr>
+      </w:pPr>
+      <w:r>
+        <w:rPr>
+          <w:strike/>
+          <w:color w:val="FF0000"/>
+        </w:rPr>
+        <w:t>Add upgrades menu for player/miners/ship</w:t>
+      </w:r>
+    </w:p>
+    <w:p>
+      <w:pPr>
+        <w:rPr>
+          <w:b/>
+          <w:strike/>
+          <w:color w:val="FF0000"/>
+        </w:rPr>
+      </w:pPr>
+      <w:r>
+        <w:rPr>
+          <w:b/>
+          <w:strike/>
+          <w:color w:val="FF0000"/>
+        </w:rPr>
+        <w:t>Fix unit card power level calculations</w:t>
+      </w:r>
+    </w:p>
+    <w:p>
+      <w:r>
+        <w:t>Update unit card to match changes</w:t>
+      </w:r>
+    </w:p>
+    <w:p>
+      <w:r>
+        <w:t>Calculate card credits value</w:t>
+      </w:r>
+    </w:p>
+    <w:p>
+      <w:r>
+        <w:t>When click off a card need to clear the upgrade panel</w:t>
+      </w:r>
+    </w:p>
+    <w:p>
+      <w:r>
+        <w:t>Make upgrade bars less full and fill more</w:t>
+      </w:r>
+    </w:p>
+    <w:p>
+      <w:pPr>
+        <w:rPr>
+          <w:strike/>
+          <w:color w:val="FF0000"/>
+        </w:rPr>
+      </w:pPr>
+      <w:r>
+        <w:rPr>
+          <w:strike/>
+          <w:color w:val="FF0000"/>
+        </w:rPr>
+        <w:t>Add spawn pod upgrades</w:t>
+      </w:r>
+    </w:p>
+    <w:p>
+      <w:pPr>
+        <w:rPr>
+          <w:b/>
+          <w:strike/>
+          <w:color w:val="FF0000"/>
+        </w:rPr>
+      </w:pPr>
+      <w:r>
+        <w:rPr>
+          <w:b/>
+          <w:strike/>
+          <w:color w:val="FF0000"/>
+        </w:rPr>
+        <w:t>Implement other unit cards</w:t>
+      </w:r>
+    </w:p>
+    <w:p/>
+    <w:p>
+      <w:r>
+        <w:t>Player:</w:t>
+      </w:r>
+    </w:p>
+    <w:p/>
+    <w:p>
+      <w:pPr>
+        <w:rPr>
+          <w:b/>
+          <w:strike/>
+          <w:color w:val="FF0000"/>
+        </w:rPr>
+      </w:pPr>
+      <w:r>
+        <w:rPr>
+          <w:b/>
+          <w:strike/>
+          <w:color w:val="FF0000"/>
+        </w:rPr>
+        <w:t>Playe</w:t>
+      </w:r>
+      <w:r>
+        <w:rPr>
+          <w:b/>
+          <w:strike/>
+          <w:color w:val="FF0000"/>
+        </w:rPr>
+        <w:t>r needs a default starting unit</w:t>
+      </w:r>
+    </w:p>
+    <w:p>
+      <w:r>
+        <w:t>Move starting unit card to creating new game</w:t>
+      </w:r>
+    </w:p>
+    <w:p>
+      <w:r>
+        <w:t>Make sure starting unit cannot be sold or deleted in any way</w:t>
+      </w:r>
+    </w:p>
+    <w:p>
+      <w:r>
+        <w:t>Need to discover new units after winning a battle</w:t>
+      </w:r>
+    </w:p>
+    <w:p>
+      <w:r>
+        <w:t>Calculate player power level</w:t>
+      </w:r>
+    </w:p>
+    <w:p>
+      <w:pPr>
+        <w:rPr>
+          <w:b/>
+          <w:strike/>
+          <w:color w:val="FF0000"/>
+        </w:rPr>
+      </w:pPr>
+      <w:r>
+        <w:rPr>
+          <w:b/>
+          <w:strike/>
+          <w:color w:val="FF0000"/>
+        </w:rPr>
+        <w:lastRenderedPageBreak/>
+        <w:t>Create player stats resource caps/miner caps/unit caps etc.</w:t>
+      </w:r>
+    </w:p>
+    <w:p>
+      <w:pPr>
+        <w:rPr>
+          <w:b/>
+          <w:strike/>
+          <w:color w:val="FF0000"/>
+        </w:rPr>
+      </w:pPr>
+      <w:r>
+        <w:rPr>
+          <w:b/>
+          <w:strike/>
+          <w:color w:val="FF0000"/>
+        </w:rPr>
+        <w:t>Add spawn pod type upgrades cap/cost/types etc.</w:t>
+      </w:r>
+    </w:p>
+    <w:p>
+      <w:pPr>
+        <w:rPr>
+          <w:strike/>
+          <w:color w:val="FF0000"/>
+        </w:rPr>
+      </w:pPr>
+      <w:r>
+        <w:rPr>
+          <w:strike/>
+          <w:color w:val="FF0000"/>
+        </w:rPr>
+        <w:t xml:space="preserve">Ship upgrades max power / max fuel </w:t>
+      </w:r>
+      <w:proofErr w:type="spellStart"/>
+      <w:r>
+        <w:rPr>
+          <w:strike/>
+          <w:color w:val="FF0000"/>
+        </w:rPr>
+        <w:t>etc</w:t>
+      </w:r>
       <w:bookmarkStart w:id="0" w:name="_GoBack"/>
       <w:bookmarkEnd w:id="0"/>
-    </w:p>
-    <w:p/>
-    <w:p>
-      <w:r>
-        <w:t>Unit Upgrades:</w:t>
-      </w:r>
-    </w:p>
-    <w:p/>
-    <w:p>
-      <w:r>
-        <w:t>Calculate XP cost to upgrade unit</w:t>
-      </w:r>
-    </w:p>
-    <w:p>
-      <w:r>
-        <w:t>Block upgrade if not enough XP</w:t>
-      </w:r>
-    </w:p>
-    <w:p>
-      <w:pPr>
-        <w:rPr>
-          <w:strike/>
-          <w:color w:val="FF0000"/>
-        </w:rPr>
-      </w:pPr>
-      <w:r>
-        <w:rPr>
-          <w:strike/>
-          <w:color w:val="FF0000"/>
-        </w:rPr>
-        <w:t>Add upgrades menu for player/miners/ship</w:t>
-      </w:r>
-    </w:p>
-    <w:p>
-      <w:pPr>
-        <w:rPr>
-          <w:b/>
-          <w:strike/>
-          <w:color w:val="FF0000"/>
-        </w:rPr>
-      </w:pPr>
-      <w:r>
-        <w:rPr>
-          <w:b/>
-          <w:strike/>
-          <w:color w:val="FF0000"/>
-        </w:rPr>
-        <w:t>Fix unit card power level calculations</w:t>
-      </w:r>
-    </w:p>
-    <w:p>
-      <w:r>
-        <w:t>Update unit card to match changes</w:t>
-      </w:r>
-    </w:p>
-    <w:p>
-      <w:r>
-        <w:t>Calculate card credits value</w:t>
-      </w:r>
-    </w:p>
-    <w:p>
-      <w:r>
-        <w:t>When click off a card need to clear the upgrade panel</w:t>
-      </w:r>
-    </w:p>
-    <w:p>
-      <w:r>
-        <w:t>Make upgrade bars less full and fill more</w:t>
-      </w:r>
-    </w:p>
-    <w:p>
-      <w:pPr>
-        <w:rPr>
-          <w:strike/>
-          <w:color w:val="FF0000"/>
-        </w:rPr>
-      </w:pPr>
-      <w:r>
-        <w:rPr>
-          <w:strike/>
-          <w:color w:val="FF0000"/>
-        </w:rPr>
-        <w:t>Add spawn pod upgrades</w:t>
-      </w:r>
-    </w:p>
-    <w:p>
-      <w:pPr>
-        <w:rPr>
-          <w:b/>
-          <w:strike/>
-          <w:color w:val="FF0000"/>
-        </w:rPr>
-      </w:pPr>
-      <w:r>
-        <w:rPr>
-          <w:b/>
-          <w:strike/>
-          <w:color w:val="FF0000"/>
-        </w:rPr>
-        <w:t>Implement other unit cards</w:t>
-      </w:r>
-    </w:p>
-    <w:p/>
-    <w:p>
-      <w:r>
-        <w:t>Player:</w:t>
-      </w:r>
-    </w:p>
-    <w:p/>
-    <w:p>
-      <w:pPr>
-        <w:rPr>
-          <w:b/>
-          <w:strike/>
-          <w:color w:val="FF0000"/>
-        </w:rPr>
-      </w:pPr>
-      <w:r>
-        <w:rPr>
-          <w:b/>
-          <w:strike/>
-          <w:color w:val="FF0000"/>
-        </w:rPr>
-        <w:t>Playe</w:t>
-      </w:r>
-      <w:r>
-        <w:rPr>
-          <w:b/>
-          <w:strike/>
-          <w:color w:val="FF0000"/>
-        </w:rPr>
-        <w:t>r needs a default starting unit</w:t>
-      </w:r>
-    </w:p>
-    <w:p>
-      <w:r>
-        <w:t>Move starting unit card to creating new game</w:t>
-      </w:r>
-    </w:p>
-    <w:p>
-      <w:r>
-        <w:t>Make sure starting unit cannot be sold or deleted in any way</w:t>
-      </w:r>
-    </w:p>
-    <w:p>
-      <w:r>
-        <w:t>Need to discover new units after winning a battle</w:t>
-      </w:r>
-    </w:p>
-    <w:p>
-      <w:r>
-        <w:t>Calculate player power level</w:t>
-      </w:r>
-    </w:p>
-    <w:p>
-      <w:r>
-        <w:lastRenderedPageBreak/>
-        <w:t>Create player stats resource caps/miner caps/unit caps etc.</w:t>
-      </w:r>
-    </w:p>
-    <w:p>
-      <w:r>
-        <w:t>Add spawn pod type upgrades cap/cost/types etc.</w:t>
-      </w:r>
-    </w:p>
-    <w:p>
-      <w:pPr>
-        <w:rPr>
-          <w:strike/>
-          <w:color w:val="FF0000"/>
-        </w:rPr>
-      </w:pPr>
-      <w:r>
-        <w:rPr>
-          <w:strike/>
-          <w:color w:val="FF0000"/>
-        </w:rPr>
-        <w:t xml:space="preserve">Ship upgrades max power / max fuel </w:t>
-      </w:r>
-      <w:proofErr w:type="spellStart"/>
-      <w:r>
-        <w:rPr>
-          <w:strike/>
-          <w:color w:val="FF0000"/>
-        </w:rPr>
-        <w:t>etc</w:t>
-      </w:r>
       <w:proofErr w:type="spellEnd"/>
     </w:p>
     <w:sectPr>
@@ -1425,7 +1515,7 @@
 </file>
 
 <file path=customXml/itemProps1.xml><?xml version="1.0" encoding="utf-8"?>
-<ds:datastoreItem xmlns:ds="http://schemas.openxmlformats.org/officeDocument/2006/customXml" ds:itemID="{4D8C9C8A-28CA-494D-B4BE-A74122A37C2D}">
+<ds:datastoreItem xmlns:ds="http://schemas.openxmlformats.org/officeDocument/2006/customXml" ds:itemID="{284F3863-B6A5-4606-8103-51932C919249}">
   <ds:schemaRefs>
     <ds:schemaRef ds:uri="http://schemas.openxmlformats.org/officeDocument/2006/bibliography"/>
   </ds:schemaRefs>

</xml_diff>